<commit_message>
Added one section in Introduction and started the backgrund
</commit_message>
<xml_diff>
--- a/Text.docx
+++ b/Text.docx
@@ -70,99 +70,2240 @@
     <w:p>
       <w:pPr>
         <w:pStyle w:val="KeinLeerraum"/>
-        <w:rPr>
-          <w:lang w:val="en-GB"/>
-        </w:rPr>
       </w:pPr>
-      <w:r>
-        <w:rPr>
-          <w:lang w:val="en-GB"/>
-        </w:rPr>
-        <w:t>Almost every noteworthy application came across cloud computing.</w:t>
-      </w:r>
-      <w:r>
-        <w:rPr>
-          <w:lang w:val="en-GB"/>
-        </w:rPr>
-        <w:t xml:space="preserve"> The area of application in which cloud services matter reach</w:t>
-      </w:r>
-      <w:r>
-        <w:rPr>
-          <w:lang w:val="en-GB"/>
-        </w:rPr>
-        <w:t>es</w:t>
-      </w:r>
-      <w:r>
-        <w:rPr>
-          <w:lang w:val="en-GB"/>
-        </w:rPr>
-        <w:t xml:space="preserve"> from small smartphone apps to sophisticted large language models to commonly used GitHub repositorys. The </w:t>
-      </w:r>
-      <w:r>
-        <w:rPr>
-          <w:lang w:val="en-GB"/>
-        </w:rPr>
-        <w:t>persipicuous reason</w:t>
-      </w:r>
-      <w:r>
-        <w:rPr>
-          <w:lang w:val="en-GB"/>
-        </w:rPr>
-        <w:t>, for its population,</w:t>
-      </w:r>
-      <w:r>
-        <w:rPr>
-          <w:lang w:val="en-GB"/>
-        </w:rPr>
-        <w:t xml:space="preserve"> is</w:t>
-      </w:r>
-      <w:r>
-        <w:rPr>
-          <w:lang w:val="en-GB"/>
-        </w:rPr>
-        <w:t xml:space="preserve"> </w:t>
-      </w:r>
-      <w:r>
-        <w:rPr>
-          <w:lang w:val="en-GB"/>
-        </w:rPr>
-        <w:t>providing the ability to</w:t>
-      </w:r>
-      <w:r>
-        <w:rPr>
-          <w:lang w:val="en-GB"/>
-        </w:rPr>
-        <w:t xml:space="preserve"> store, manage, and process data more efficiently than ever before</w:t>
-      </w:r>
-      <w:r>
-        <w:rPr>
-          <w:lang w:val="en-GB"/>
-        </w:rPr>
+      <w:proofErr w:type="spellStart"/>
+      <w:r>
+        <w:t>Almost</w:t>
+      </w:r>
+      <w:proofErr w:type="spellEnd"/>
+      <w:r>
+        <w:t xml:space="preserve"> </w:t>
+      </w:r>
+      <w:proofErr w:type="spellStart"/>
+      <w:r>
+        <w:t>every</w:t>
+      </w:r>
+      <w:proofErr w:type="spellEnd"/>
+      <w:r>
+        <w:t xml:space="preserve"> </w:t>
+      </w:r>
+      <w:proofErr w:type="spellStart"/>
+      <w:r>
+        <w:t>noteworthy</w:t>
+      </w:r>
+      <w:proofErr w:type="spellEnd"/>
+      <w:r>
+        <w:t xml:space="preserve"> </w:t>
+      </w:r>
+      <w:proofErr w:type="spellStart"/>
+      <w:r>
+        <w:t>application</w:t>
+      </w:r>
+      <w:proofErr w:type="spellEnd"/>
+      <w:r>
+        <w:t xml:space="preserve"> </w:t>
+      </w:r>
+      <w:proofErr w:type="spellStart"/>
+      <w:r>
+        <w:t>has</w:t>
+      </w:r>
+      <w:proofErr w:type="spellEnd"/>
+      <w:r>
+        <w:t xml:space="preserve"> </w:t>
+      </w:r>
+      <w:proofErr w:type="spellStart"/>
+      <w:r>
+        <w:t>embraced</w:t>
+      </w:r>
+      <w:proofErr w:type="spellEnd"/>
+      <w:r>
+        <w:t xml:space="preserve"> </w:t>
+      </w:r>
+      <w:proofErr w:type="spellStart"/>
+      <w:r>
+        <w:t>cloud</w:t>
+      </w:r>
+      <w:proofErr w:type="spellEnd"/>
+      <w:r>
+        <w:t xml:space="preserve"> </w:t>
+      </w:r>
+      <w:proofErr w:type="spellStart"/>
+      <w:r>
+        <w:t>computing</w:t>
+      </w:r>
+      <w:proofErr w:type="spellEnd"/>
+      <w:r>
+        <w:t xml:space="preserve">. The </w:t>
+      </w:r>
+      <w:proofErr w:type="spellStart"/>
+      <w:r>
+        <w:t>range</w:t>
+      </w:r>
+      <w:proofErr w:type="spellEnd"/>
+      <w:r>
+        <w:t xml:space="preserve"> </w:t>
+      </w:r>
+      <w:proofErr w:type="spellStart"/>
+      <w:r>
+        <w:t>of</w:t>
+      </w:r>
+      <w:proofErr w:type="spellEnd"/>
+      <w:r>
+        <w:t xml:space="preserve"> </w:t>
+      </w:r>
+      <w:proofErr w:type="spellStart"/>
+      <w:r>
+        <w:t>applications</w:t>
+      </w:r>
+      <w:proofErr w:type="spellEnd"/>
+      <w:r>
+        <w:t xml:space="preserve"> </w:t>
+      </w:r>
+      <w:proofErr w:type="spellStart"/>
+      <w:r>
+        <w:t>that</w:t>
+      </w:r>
+      <w:proofErr w:type="spellEnd"/>
+      <w:r>
+        <w:t xml:space="preserve"> </w:t>
+      </w:r>
+      <w:proofErr w:type="spellStart"/>
+      <w:r>
+        <w:t>benefit</w:t>
+      </w:r>
+      <w:proofErr w:type="spellEnd"/>
+      <w:r>
+        <w:t xml:space="preserve"> </w:t>
+      </w:r>
+      <w:proofErr w:type="spellStart"/>
+      <w:r>
+        <w:t>from</w:t>
+      </w:r>
+      <w:proofErr w:type="spellEnd"/>
+      <w:r>
+        <w:t xml:space="preserve"> </w:t>
+      </w:r>
+      <w:proofErr w:type="spellStart"/>
+      <w:r>
+        <w:t>cloud</w:t>
+      </w:r>
+      <w:proofErr w:type="spellEnd"/>
+      <w:r>
+        <w:t xml:space="preserve"> </w:t>
+      </w:r>
+      <w:proofErr w:type="spellStart"/>
+      <w:r>
+        <w:t>services</w:t>
+      </w:r>
+      <w:proofErr w:type="spellEnd"/>
+      <w:r>
+        <w:t xml:space="preserve"> </w:t>
+      </w:r>
+      <w:proofErr w:type="spellStart"/>
+      <w:r>
+        <w:t>spans</w:t>
+      </w:r>
+      <w:proofErr w:type="spellEnd"/>
+      <w:r>
+        <w:t xml:space="preserve"> </w:t>
+      </w:r>
+      <w:proofErr w:type="spellStart"/>
+      <w:r>
+        <w:t>from</w:t>
+      </w:r>
+      <w:proofErr w:type="spellEnd"/>
+      <w:r>
+        <w:t xml:space="preserve"> </w:t>
+      </w:r>
+      <w:proofErr w:type="spellStart"/>
+      <w:r>
+        <w:t>small</w:t>
+      </w:r>
+      <w:proofErr w:type="spellEnd"/>
+      <w:r>
+        <w:t xml:space="preserve"> </w:t>
+      </w:r>
+      <w:proofErr w:type="spellStart"/>
+      <w:r>
+        <w:t>smartphone</w:t>
+      </w:r>
+      <w:proofErr w:type="spellEnd"/>
+      <w:r>
+        <w:t xml:space="preserve"> </w:t>
+      </w:r>
+      <w:proofErr w:type="spellStart"/>
+      <w:r>
+        <w:t>apps</w:t>
+      </w:r>
+      <w:proofErr w:type="spellEnd"/>
+      <w:r>
+        <w:t xml:space="preserve"> </w:t>
+      </w:r>
+      <w:proofErr w:type="spellStart"/>
+      <w:r>
+        <w:t>to</w:t>
+      </w:r>
+      <w:proofErr w:type="spellEnd"/>
+      <w:r>
+        <w:t xml:space="preserve"> sophisticated large </w:t>
+      </w:r>
+      <w:proofErr w:type="spellStart"/>
+      <w:r>
+        <w:t>language</w:t>
+      </w:r>
+      <w:proofErr w:type="spellEnd"/>
+      <w:r>
+        <w:t xml:space="preserve"> </w:t>
+      </w:r>
+      <w:proofErr w:type="spellStart"/>
+      <w:r>
+        <w:t>models</w:t>
+      </w:r>
+      <w:proofErr w:type="spellEnd"/>
+      <w:r>
+        <w:t xml:space="preserve"> </w:t>
+      </w:r>
+      <w:proofErr w:type="spellStart"/>
+      <w:r>
+        <w:t>to</w:t>
+      </w:r>
+      <w:proofErr w:type="spellEnd"/>
+      <w:r>
+        <w:t xml:space="preserve"> </w:t>
+      </w:r>
+      <w:proofErr w:type="spellStart"/>
+      <w:r>
+        <w:t>commonly</w:t>
+      </w:r>
+      <w:proofErr w:type="spellEnd"/>
+      <w:r>
+        <w:t xml:space="preserve"> </w:t>
+      </w:r>
+      <w:proofErr w:type="spellStart"/>
+      <w:r>
+        <w:t>used</w:t>
+      </w:r>
+      <w:proofErr w:type="spellEnd"/>
+      <w:r>
+        <w:t xml:space="preserve"> GitHub </w:t>
+      </w:r>
+      <w:proofErr w:type="spellStart"/>
+      <w:r>
+        <w:t>repositories</w:t>
+      </w:r>
+      <w:proofErr w:type="spellEnd"/>
+      <w:r>
+        <w:t xml:space="preserve">. The </w:t>
+      </w:r>
+      <w:proofErr w:type="spellStart"/>
+      <w:r>
+        <w:t>clear</w:t>
+      </w:r>
+      <w:proofErr w:type="spellEnd"/>
+      <w:r>
+        <w:t xml:space="preserve"> </w:t>
+      </w:r>
+      <w:proofErr w:type="spellStart"/>
+      <w:r>
+        <w:t>reason</w:t>
+      </w:r>
+      <w:proofErr w:type="spellEnd"/>
+      <w:r>
+        <w:t xml:space="preserve"> </w:t>
+      </w:r>
+      <w:proofErr w:type="spellStart"/>
+      <w:r>
+        <w:t>for</w:t>
+      </w:r>
+      <w:proofErr w:type="spellEnd"/>
+      <w:r>
+        <w:t xml:space="preserve"> </w:t>
+      </w:r>
+      <w:proofErr w:type="spellStart"/>
+      <w:r>
+        <w:t>its</w:t>
+      </w:r>
+      <w:proofErr w:type="spellEnd"/>
+      <w:r>
+        <w:t xml:space="preserve"> </w:t>
+      </w:r>
+      <w:proofErr w:type="spellStart"/>
+      <w:r>
+        <w:t>popularity</w:t>
+      </w:r>
+      <w:proofErr w:type="spellEnd"/>
+      <w:r>
+        <w:t xml:space="preserve"> </w:t>
+      </w:r>
+      <w:proofErr w:type="spellStart"/>
+      <w:r>
+        <w:t>is</w:t>
+      </w:r>
+      <w:proofErr w:type="spellEnd"/>
+      <w:r>
+        <w:t xml:space="preserve"> </w:t>
+      </w:r>
+      <w:proofErr w:type="spellStart"/>
+      <w:r>
+        <w:t>the</w:t>
+      </w:r>
+      <w:proofErr w:type="spellEnd"/>
+      <w:r>
+        <w:t xml:space="preserve"> </w:t>
+      </w:r>
+      <w:proofErr w:type="spellStart"/>
+      <w:r>
+        <w:t>ability</w:t>
+      </w:r>
+      <w:proofErr w:type="spellEnd"/>
+      <w:r>
+        <w:t xml:space="preserve"> </w:t>
+      </w:r>
+      <w:proofErr w:type="spellStart"/>
+      <w:r>
+        <w:t>to</w:t>
+      </w:r>
+      <w:proofErr w:type="spellEnd"/>
+      <w:r>
+        <w:t xml:space="preserve"> </w:t>
+      </w:r>
+      <w:proofErr w:type="spellStart"/>
+      <w:r>
+        <w:t>store</w:t>
+      </w:r>
+      <w:proofErr w:type="spellEnd"/>
+      <w:r>
+        <w:t xml:space="preserve">, manage, and </w:t>
+      </w:r>
+      <w:proofErr w:type="spellStart"/>
+      <w:r>
+        <w:t>process</w:t>
+      </w:r>
+      <w:proofErr w:type="spellEnd"/>
+      <w:r>
+        <w:t xml:space="preserve"> </w:t>
+      </w:r>
+      <w:proofErr w:type="spellStart"/>
+      <w:r>
+        <w:t>data</w:t>
+      </w:r>
+      <w:proofErr w:type="spellEnd"/>
+      <w:r>
+        <w:t xml:space="preserve"> </w:t>
+      </w:r>
+      <w:proofErr w:type="spellStart"/>
+      <w:r>
+        <w:t>more</w:t>
+      </w:r>
+      <w:proofErr w:type="spellEnd"/>
+      <w:r>
+        <w:t xml:space="preserve"> </w:t>
+      </w:r>
+      <w:proofErr w:type="spellStart"/>
+      <w:r>
+        <w:t>efficiently</w:t>
+      </w:r>
+      <w:proofErr w:type="spellEnd"/>
+      <w:r>
+        <w:t xml:space="preserve"> </w:t>
+      </w:r>
+      <w:proofErr w:type="spellStart"/>
+      <w:r>
+        <w:t>than</w:t>
+      </w:r>
+      <w:proofErr w:type="spellEnd"/>
+      <w:r>
+        <w:t xml:space="preserve"> </w:t>
+      </w:r>
+      <w:proofErr w:type="spellStart"/>
+      <w:r>
+        <w:t>ever</w:t>
+      </w:r>
+      <w:proofErr w:type="spellEnd"/>
+      <w:r>
+        <w:t xml:space="preserve"> </w:t>
+      </w:r>
+      <w:proofErr w:type="spellStart"/>
+      <w:r>
+        <w:t>before</w:t>
+      </w:r>
+      <w:proofErr w:type="spellEnd"/>
+      <w:r>
+        <w:t xml:space="preserve">. The shift </w:t>
+      </w:r>
+      <w:proofErr w:type="spellStart"/>
+      <w:r>
+        <w:t>to</w:t>
+      </w:r>
+      <w:proofErr w:type="spellEnd"/>
+      <w:r>
+        <w:t xml:space="preserve"> </w:t>
+      </w:r>
+      <w:proofErr w:type="spellStart"/>
+      <w:r>
+        <w:t>cloud</w:t>
+      </w:r>
+      <w:proofErr w:type="spellEnd"/>
+      <w:r>
+        <w:t xml:space="preserve"> </w:t>
+      </w:r>
+      <w:proofErr w:type="spellStart"/>
+      <w:r>
+        <w:t>services</w:t>
+      </w:r>
+      <w:proofErr w:type="spellEnd"/>
+      <w:r>
+        <w:t xml:space="preserve"> </w:t>
+      </w:r>
+      <w:proofErr w:type="spellStart"/>
+      <w:r>
+        <w:t>offers</w:t>
+      </w:r>
+      <w:proofErr w:type="spellEnd"/>
+      <w:r>
+        <w:t xml:space="preserve"> </w:t>
+      </w:r>
+      <w:proofErr w:type="spellStart"/>
+      <w:r>
+        <w:t>numerous</w:t>
+      </w:r>
+      <w:proofErr w:type="spellEnd"/>
+      <w:r>
+        <w:t xml:space="preserve"> </w:t>
+      </w:r>
+      <w:proofErr w:type="spellStart"/>
+      <w:r>
+        <w:t>advantages</w:t>
+      </w:r>
+      <w:proofErr w:type="spellEnd"/>
+      <w:r>
+        <w:t xml:space="preserve">, </w:t>
+      </w:r>
+      <w:proofErr w:type="spellStart"/>
+      <w:r>
+        <w:t>including</w:t>
+      </w:r>
+      <w:proofErr w:type="spellEnd"/>
+      <w:r>
+        <w:t xml:space="preserve"> </w:t>
+      </w:r>
+      <w:proofErr w:type="spellStart"/>
+      <w:r>
+        <w:t>scalability</w:t>
+      </w:r>
+      <w:proofErr w:type="spellEnd"/>
+      <w:r>
+        <w:t xml:space="preserve">, </w:t>
+      </w:r>
+      <w:proofErr w:type="spellStart"/>
+      <w:r>
+        <w:t>flexibility</w:t>
+      </w:r>
+      <w:proofErr w:type="spellEnd"/>
+      <w:r>
+        <w:t xml:space="preserve">, and </w:t>
+      </w:r>
+      <w:proofErr w:type="spellStart"/>
+      <w:r>
+        <w:t>cost-effectiveness</w:t>
+      </w:r>
+      <w:proofErr w:type="spellEnd"/>
+      <w:r>
         <w:t xml:space="preserve">. </w:t>
       </w:r>
-      <w:r>
-        <w:rPr>
-          <w:lang w:val="en-GB"/>
-        </w:rPr>
-        <w:t xml:space="preserve">The shift to cloud services offers numerous advantages, including scalability, flexibility, and cost-effectiveness. However, it also introduces significant security challenges. </w:t>
-      </w:r>
-      <w:r>
-        <w:rPr>
-          <w:lang w:val="en-GB"/>
-        </w:rPr>
-        <w:t xml:space="preserve">Due to including numerous of critical applications and sensible data, the importance of save </w:t>
-      </w:r>
-      <w:r>
-        <w:rPr>
-          <w:lang w:val="en-GB"/>
-        </w:rPr>
+      <w:proofErr w:type="spellStart"/>
+      <w:r>
+        <w:t>However</w:t>
+      </w:r>
+      <w:proofErr w:type="spellEnd"/>
+      <w:r>
+        <w:t xml:space="preserve">, </w:t>
+      </w:r>
+      <w:proofErr w:type="spellStart"/>
+      <w:r>
+        <w:t>it</w:t>
+      </w:r>
+      <w:proofErr w:type="spellEnd"/>
+      <w:r>
+        <w:t xml:space="preserve"> also </w:t>
+      </w:r>
+      <w:proofErr w:type="spellStart"/>
+      <w:r>
+        <w:t>introduces</w:t>
+      </w:r>
+      <w:proofErr w:type="spellEnd"/>
+      <w:r>
+        <w:t xml:space="preserve"> </w:t>
+      </w:r>
+      <w:proofErr w:type="spellStart"/>
+      <w:r>
+        <w:t>significant</w:t>
+      </w:r>
+      <w:proofErr w:type="spellEnd"/>
+      <w:r>
+        <w:t xml:space="preserve"> </w:t>
+      </w:r>
+      <w:proofErr w:type="spellStart"/>
+      <w:r>
+        <w:t>security</w:t>
+      </w:r>
+      <w:proofErr w:type="spellEnd"/>
+      <w:r>
+        <w:t xml:space="preserve"> </w:t>
+      </w:r>
+      <w:proofErr w:type="spellStart"/>
+      <w:r>
+        <w:t>challenges</w:t>
+      </w:r>
+      <w:proofErr w:type="spellEnd"/>
+      <w:r>
+        <w:t xml:space="preserve">. With </w:t>
+      </w:r>
+      <w:proofErr w:type="spellStart"/>
+      <w:r>
+        <w:t>the</w:t>
+      </w:r>
+      <w:proofErr w:type="spellEnd"/>
+      <w:r>
+        <w:t xml:space="preserve"> </w:t>
+      </w:r>
+      <w:proofErr w:type="spellStart"/>
+      <w:r>
+        <w:t>inclusion</w:t>
+      </w:r>
+      <w:proofErr w:type="spellEnd"/>
+      <w:r>
+        <w:t xml:space="preserve"> </w:t>
+      </w:r>
+      <w:proofErr w:type="spellStart"/>
+      <w:r>
+        <w:t>of</w:t>
+      </w:r>
+      <w:proofErr w:type="spellEnd"/>
+      <w:r>
+        <w:t xml:space="preserve"> </w:t>
+      </w:r>
+      <w:proofErr w:type="spellStart"/>
+      <w:r>
+        <w:t>numerous</w:t>
+      </w:r>
+      <w:proofErr w:type="spellEnd"/>
+      <w:r>
+        <w:t xml:space="preserve"> </w:t>
+      </w:r>
+      <w:proofErr w:type="spellStart"/>
+      <w:r>
+        <w:t>critical</w:t>
+      </w:r>
+      <w:proofErr w:type="spellEnd"/>
+      <w:r>
+        <w:t xml:space="preserve"> </w:t>
+      </w:r>
+      <w:proofErr w:type="spellStart"/>
+      <w:r>
+        <w:t>applications</w:t>
+      </w:r>
+      <w:proofErr w:type="spellEnd"/>
+      <w:r>
+        <w:t xml:space="preserve"> and sensitive </w:t>
+      </w:r>
+      <w:proofErr w:type="spellStart"/>
+      <w:r>
+        <w:t>data</w:t>
+      </w:r>
+      <w:proofErr w:type="spellEnd"/>
+      <w:r>
+        <w:t xml:space="preserve">, </w:t>
+      </w:r>
+      <w:proofErr w:type="spellStart"/>
+      <w:r>
+        <w:t>the</w:t>
+      </w:r>
+      <w:proofErr w:type="spellEnd"/>
+      <w:r>
+        <w:t xml:space="preserve"> </w:t>
+      </w:r>
+      <w:proofErr w:type="spellStart"/>
+      <w:r>
+        <w:t>importance</w:t>
+      </w:r>
+      <w:proofErr w:type="spellEnd"/>
+      <w:r>
+        <w:t xml:space="preserve"> </w:t>
+      </w:r>
+      <w:proofErr w:type="spellStart"/>
+      <w:r>
+        <w:t>of</w:t>
+      </w:r>
+      <w:proofErr w:type="spellEnd"/>
+      <w:r>
+        <w:t xml:space="preserve"> </w:t>
+      </w:r>
+      <w:proofErr w:type="spellStart"/>
+      <w:r>
+        <w:t>secure</w:t>
+      </w:r>
+      <w:proofErr w:type="spellEnd"/>
+      <w:r>
+        <w:t xml:space="preserve"> </w:t>
+      </w:r>
+      <w:proofErr w:type="spellStart"/>
+      <w:r>
         <w:t>environments</w:t>
       </w:r>
-      <w:r>
-        <w:rPr>
-          <w:lang w:val="en-GB"/>
-        </w:rPr>
-        <w:t xml:space="preserve"> has risen.</w:t>
+      <w:proofErr w:type="spellEnd"/>
+      <w:r>
+        <w:t xml:space="preserve"> </w:t>
+      </w:r>
+      <w:proofErr w:type="spellStart"/>
+      <w:r>
+        <w:t>has</w:t>
+      </w:r>
+      <w:proofErr w:type="spellEnd"/>
+      <w:r>
+        <w:t xml:space="preserve"> </w:t>
+      </w:r>
+      <w:proofErr w:type="spellStart"/>
+      <w:r>
+        <w:t>increased</w:t>
+      </w:r>
+      <w:proofErr w:type="spellEnd"/>
+      <w:r>
+        <w:t>.</w:t>
+      </w:r>
+    </w:p>
+    <w:p>
+      <w:pPr>
+        <w:pStyle w:val="KeinLeerraum"/>
+      </w:pPr>
+      <w:r>
+        <w:t xml:space="preserve">Cloud </w:t>
+      </w:r>
+      <w:proofErr w:type="spellStart"/>
+      <w:r>
+        <w:t>security</w:t>
+      </w:r>
+      <w:proofErr w:type="spellEnd"/>
+      <w:r>
+        <w:t xml:space="preserve"> </w:t>
+      </w:r>
+      <w:proofErr w:type="spellStart"/>
+      <w:r>
+        <w:t>involves</w:t>
+      </w:r>
+      <w:proofErr w:type="spellEnd"/>
+      <w:r>
+        <w:t xml:space="preserve"> a diverse </w:t>
+      </w:r>
+      <w:proofErr w:type="spellStart"/>
+      <w:r>
+        <w:t>range</w:t>
+      </w:r>
+      <w:proofErr w:type="spellEnd"/>
+      <w:r>
+        <w:t xml:space="preserve"> </w:t>
+      </w:r>
+      <w:proofErr w:type="spellStart"/>
+      <w:r>
+        <w:t>of</w:t>
+      </w:r>
+      <w:proofErr w:type="spellEnd"/>
+      <w:r>
+        <w:t xml:space="preserve"> </w:t>
+      </w:r>
+      <w:proofErr w:type="spellStart"/>
+      <w:r>
+        <w:t>practices</w:t>
+      </w:r>
+      <w:proofErr w:type="spellEnd"/>
+      <w:r>
+        <w:t xml:space="preserve">, </w:t>
+      </w:r>
+      <w:proofErr w:type="spellStart"/>
+      <w:r>
+        <w:t>technologies</w:t>
+      </w:r>
+      <w:proofErr w:type="spellEnd"/>
+      <w:r>
+        <w:t xml:space="preserve">, and </w:t>
+      </w:r>
+      <w:proofErr w:type="spellStart"/>
+      <w:r>
+        <w:t>policies</w:t>
+      </w:r>
+      <w:proofErr w:type="spellEnd"/>
+      <w:r>
+        <w:t xml:space="preserve"> </w:t>
+      </w:r>
+      <w:proofErr w:type="spellStart"/>
+      <w:r>
+        <w:t>aimed</w:t>
+      </w:r>
+      <w:proofErr w:type="spellEnd"/>
+      <w:r>
+        <w:t xml:space="preserve"> at </w:t>
+      </w:r>
+      <w:proofErr w:type="spellStart"/>
+      <w:r>
+        <w:t>protecting</w:t>
+      </w:r>
+      <w:proofErr w:type="spellEnd"/>
+      <w:r>
+        <w:t xml:space="preserve"> </w:t>
+      </w:r>
+      <w:proofErr w:type="spellStart"/>
+      <w:r>
+        <w:t>data</w:t>
+      </w:r>
+      <w:proofErr w:type="spellEnd"/>
+      <w:r>
+        <w:t xml:space="preserve">, </w:t>
+      </w:r>
+      <w:proofErr w:type="spellStart"/>
+      <w:r>
+        <w:t>applications</w:t>
+      </w:r>
+      <w:proofErr w:type="spellEnd"/>
+      <w:r>
+        <w:t xml:space="preserve">, and </w:t>
+      </w:r>
+      <w:proofErr w:type="spellStart"/>
+      <w:r>
+        <w:t>services</w:t>
+      </w:r>
+      <w:proofErr w:type="spellEnd"/>
+      <w:r>
+        <w:t xml:space="preserve"> </w:t>
+      </w:r>
+      <w:proofErr w:type="spellStart"/>
+      <w:r>
+        <w:t>distributed</w:t>
+      </w:r>
+      <w:proofErr w:type="spellEnd"/>
+      <w:r>
+        <w:t xml:space="preserve"> </w:t>
+      </w:r>
+      <w:proofErr w:type="spellStart"/>
+      <w:r>
+        <w:t>across</w:t>
+      </w:r>
+      <w:proofErr w:type="spellEnd"/>
+      <w:r>
+        <w:t xml:space="preserve"> </w:t>
+      </w:r>
+      <w:proofErr w:type="spellStart"/>
+      <w:r>
+        <w:t>cloud</w:t>
+      </w:r>
+      <w:proofErr w:type="spellEnd"/>
+      <w:r>
+        <w:t xml:space="preserve"> </w:t>
+      </w:r>
+      <w:proofErr w:type="spellStart"/>
+      <w:r>
+        <w:t>environments</w:t>
+      </w:r>
+      <w:proofErr w:type="spellEnd"/>
+      <w:r>
+        <w:t xml:space="preserve">. The </w:t>
+      </w:r>
+      <w:proofErr w:type="spellStart"/>
+      <w:r>
+        <w:t>baseline</w:t>
+      </w:r>
+      <w:proofErr w:type="spellEnd"/>
+      <w:r>
+        <w:t xml:space="preserve"> </w:t>
+      </w:r>
+      <w:proofErr w:type="spellStart"/>
+      <w:r>
+        <w:t>of</w:t>
+      </w:r>
+      <w:proofErr w:type="spellEnd"/>
+      <w:r>
+        <w:t xml:space="preserve"> </w:t>
+      </w:r>
+      <w:proofErr w:type="spellStart"/>
+      <w:r>
+        <w:t>protection</w:t>
+      </w:r>
+      <w:proofErr w:type="spellEnd"/>
+      <w:r>
+        <w:t xml:space="preserve"> </w:t>
+      </w:r>
+      <w:proofErr w:type="spellStart"/>
+      <w:r>
+        <w:t>is</w:t>
+      </w:r>
+      <w:proofErr w:type="spellEnd"/>
+      <w:r>
+        <w:t xml:space="preserve"> </w:t>
+      </w:r>
+      <w:proofErr w:type="spellStart"/>
+      <w:r>
+        <w:t>realized</w:t>
+      </w:r>
+      <w:proofErr w:type="spellEnd"/>
+      <w:r>
+        <w:t xml:space="preserve"> </w:t>
+      </w:r>
+      <w:proofErr w:type="spellStart"/>
+      <w:r>
+        <w:t>by</w:t>
+      </w:r>
+      <w:proofErr w:type="spellEnd"/>
+      <w:r>
+        <w:t xml:space="preserve"> </w:t>
+      </w:r>
+      <w:proofErr w:type="spellStart"/>
+      <w:r>
+        <w:t>implementing</w:t>
+      </w:r>
+      <w:proofErr w:type="spellEnd"/>
+      <w:r>
+        <w:t xml:space="preserve"> </w:t>
+      </w:r>
+      <w:proofErr w:type="spellStart"/>
+      <w:r>
+        <w:t>firewalls</w:t>
+      </w:r>
+      <w:proofErr w:type="spellEnd"/>
+      <w:r>
+        <w:t xml:space="preserve"> and </w:t>
+      </w:r>
+      <w:proofErr w:type="spellStart"/>
+      <w:r>
+        <w:t>encryption</w:t>
+      </w:r>
+      <w:proofErr w:type="spellEnd"/>
+      <w:r>
+        <w:t xml:space="preserve">; </w:t>
+      </w:r>
+      <w:proofErr w:type="spellStart"/>
+      <w:r>
+        <w:t>however</w:t>
+      </w:r>
+      <w:proofErr w:type="spellEnd"/>
+      <w:r>
+        <w:t xml:space="preserve">, </w:t>
+      </w:r>
+      <w:proofErr w:type="spellStart"/>
+      <w:r>
+        <w:t>the</w:t>
+      </w:r>
+      <w:proofErr w:type="spellEnd"/>
+      <w:r>
+        <w:t xml:space="preserve"> sophisticated and </w:t>
+      </w:r>
+      <w:proofErr w:type="spellStart"/>
+      <w:r>
+        <w:t>evolving</w:t>
+      </w:r>
+      <w:proofErr w:type="spellEnd"/>
+      <w:r>
+        <w:t xml:space="preserve"> </w:t>
+      </w:r>
+      <w:proofErr w:type="spellStart"/>
+      <w:r>
+        <w:t>nature</w:t>
+      </w:r>
+      <w:proofErr w:type="spellEnd"/>
+      <w:r>
+        <w:t xml:space="preserve"> </w:t>
+      </w:r>
+      <w:proofErr w:type="spellStart"/>
+      <w:r>
+        <w:t>of</w:t>
+      </w:r>
+      <w:proofErr w:type="spellEnd"/>
+      <w:r>
+        <w:t xml:space="preserve"> </w:t>
+      </w:r>
+      <w:proofErr w:type="spellStart"/>
+      <w:r>
+        <w:t>cyber</w:t>
+      </w:r>
+      <w:proofErr w:type="spellEnd"/>
+      <w:r>
+        <w:t xml:space="preserve"> </w:t>
+      </w:r>
+      <w:proofErr w:type="spellStart"/>
+      <w:r>
+        <w:t>threats</w:t>
+      </w:r>
+      <w:proofErr w:type="spellEnd"/>
+      <w:r>
+        <w:t xml:space="preserve"> </w:t>
+      </w:r>
+      <w:proofErr w:type="spellStart"/>
+      <w:r>
+        <w:t>often</w:t>
+      </w:r>
+      <w:proofErr w:type="spellEnd"/>
+      <w:r>
+        <w:t xml:space="preserve"> </w:t>
+      </w:r>
+      <w:proofErr w:type="spellStart"/>
+      <w:r>
+        <w:t>outpaces</w:t>
+      </w:r>
+      <w:proofErr w:type="spellEnd"/>
+      <w:r>
+        <w:t xml:space="preserve"> </w:t>
+      </w:r>
+      <w:proofErr w:type="spellStart"/>
+      <w:r>
+        <w:t>the</w:t>
+      </w:r>
+      <w:proofErr w:type="spellEnd"/>
+      <w:r>
+        <w:t xml:space="preserve"> </w:t>
+      </w:r>
+      <w:proofErr w:type="spellStart"/>
+      <w:r>
+        <w:t>safety</w:t>
+      </w:r>
+      <w:proofErr w:type="spellEnd"/>
+      <w:r>
+        <w:t xml:space="preserve"> </w:t>
+      </w:r>
+      <w:proofErr w:type="spellStart"/>
+      <w:r>
+        <w:t>measures</w:t>
+      </w:r>
+      <w:proofErr w:type="spellEnd"/>
+      <w:r>
+        <w:t xml:space="preserve"> </w:t>
+      </w:r>
+      <w:proofErr w:type="spellStart"/>
+      <w:r>
+        <w:t>these</w:t>
+      </w:r>
+      <w:proofErr w:type="spellEnd"/>
+      <w:r>
+        <w:t xml:space="preserve"> </w:t>
+      </w:r>
+      <w:proofErr w:type="spellStart"/>
+      <w:r>
+        <w:t>solutions</w:t>
+      </w:r>
+      <w:proofErr w:type="spellEnd"/>
+      <w:r>
+        <w:t xml:space="preserve"> </w:t>
+      </w:r>
+      <w:proofErr w:type="spellStart"/>
+      <w:r>
+        <w:t>provide</w:t>
+      </w:r>
+      <w:proofErr w:type="spellEnd"/>
+      <w:r>
+        <w:t xml:space="preserve">. This </w:t>
+      </w:r>
+      <w:proofErr w:type="spellStart"/>
+      <w:r>
+        <w:t>calls</w:t>
+      </w:r>
+      <w:proofErr w:type="spellEnd"/>
+      <w:r>
+        <w:t xml:space="preserve"> </w:t>
+      </w:r>
+      <w:proofErr w:type="spellStart"/>
+      <w:r>
+        <w:t>for</w:t>
+      </w:r>
+      <w:proofErr w:type="spellEnd"/>
+      <w:r>
+        <w:t xml:space="preserve"> </w:t>
+      </w:r>
+      <w:proofErr w:type="spellStart"/>
+      <w:r>
+        <w:t>advanced</w:t>
+      </w:r>
+      <w:proofErr w:type="spellEnd"/>
+      <w:r>
+        <w:t xml:space="preserve"> </w:t>
+      </w:r>
+      <w:proofErr w:type="spellStart"/>
+      <w:r>
+        <w:t>security</w:t>
+      </w:r>
+      <w:proofErr w:type="spellEnd"/>
+      <w:r>
+        <w:t xml:space="preserve"> </w:t>
+      </w:r>
+      <w:proofErr w:type="spellStart"/>
+      <w:r>
+        <w:t>solutions</w:t>
+      </w:r>
+      <w:proofErr w:type="spellEnd"/>
+      <w:r>
+        <w:t xml:space="preserve"> </w:t>
+      </w:r>
+      <w:proofErr w:type="spellStart"/>
+      <w:r>
+        <w:t>that</w:t>
+      </w:r>
+      <w:proofErr w:type="spellEnd"/>
+      <w:r>
+        <w:t xml:space="preserve"> </w:t>
+      </w:r>
+      <w:proofErr w:type="spellStart"/>
+      <w:r>
+        <w:t>can</w:t>
+      </w:r>
+      <w:proofErr w:type="spellEnd"/>
+      <w:r>
+        <w:t xml:space="preserve"> </w:t>
+      </w:r>
+      <w:proofErr w:type="spellStart"/>
+      <w:r>
+        <w:t>safeguard</w:t>
+      </w:r>
+      <w:proofErr w:type="spellEnd"/>
+      <w:r>
+        <w:t xml:space="preserve"> </w:t>
+      </w:r>
+      <w:proofErr w:type="spellStart"/>
+      <w:r>
+        <w:t>data</w:t>
+      </w:r>
+      <w:proofErr w:type="spellEnd"/>
+      <w:r>
+        <w:t xml:space="preserve"> </w:t>
+      </w:r>
+      <w:proofErr w:type="spellStart"/>
+      <w:r>
+        <w:t>even</w:t>
+      </w:r>
+      <w:proofErr w:type="spellEnd"/>
+      <w:r>
+        <w:t xml:space="preserve"> in </w:t>
+      </w:r>
+      <w:proofErr w:type="spellStart"/>
+      <w:r>
+        <w:t>potentially</w:t>
+      </w:r>
+      <w:proofErr w:type="spellEnd"/>
+      <w:r>
+        <w:t xml:space="preserve"> </w:t>
+      </w:r>
+      <w:proofErr w:type="spellStart"/>
+      <w:r>
+        <w:t>compromised</w:t>
+      </w:r>
+      <w:proofErr w:type="spellEnd"/>
+      <w:r>
+        <w:t xml:space="preserve"> </w:t>
+      </w:r>
+      <w:proofErr w:type="spellStart"/>
+      <w:r>
+        <w:t>environments</w:t>
+      </w:r>
+      <w:proofErr w:type="spellEnd"/>
+      <w:r>
+        <w:t>.</w:t>
+      </w:r>
+    </w:p>
+    <w:p>
+      <w:pPr>
+        <w:pStyle w:val="KeinLeerraum"/>
+      </w:pPr>
+      <w:r>
+        <w:t xml:space="preserve">Intel Software </w:t>
+      </w:r>
+      <w:proofErr w:type="spellStart"/>
+      <w:r>
+        <w:t>Guard</w:t>
+      </w:r>
+      <w:proofErr w:type="spellEnd"/>
+      <w:r>
+        <w:t xml:space="preserve"> </w:t>
+      </w:r>
+      <w:proofErr w:type="spellStart"/>
+      <w:r>
+        <w:t>Extensions</w:t>
+      </w:r>
+      <w:proofErr w:type="spellEnd"/>
+      <w:r>
+        <w:t xml:space="preserve"> (SGX) </w:t>
+      </w:r>
+      <w:proofErr w:type="spellStart"/>
+      <w:r>
+        <w:t>is</w:t>
+      </w:r>
+      <w:proofErr w:type="spellEnd"/>
+      <w:r>
+        <w:t xml:space="preserve"> such an </w:t>
+      </w:r>
+      <w:proofErr w:type="spellStart"/>
+      <w:r>
+        <w:t>advanced</w:t>
+      </w:r>
+      <w:proofErr w:type="spellEnd"/>
+      <w:r>
+        <w:t xml:space="preserve"> </w:t>
+      </w:r>
+      <w:proofErr w:type="spellStart"/>
+      <w:r>
+        <w:t>security</w:t>
+      </w:r>
+      <w:proofErr w:type="spellEnd"/>
+      <w:r>
+        <w:t xml:space="preserve"> </w:t>
+      </w:r>
+      <w:proofErr w:type="spellStart"/>
+      <w:r>
+        <w:t>solution</w:t>
+      </w:r>
+      <w:proofErr w:type="spellEnd"/>
+      <w:r>
+        <w:t xml:space="preserve">. Intel SGX </w:t>
+      </w:r>
+      <w:proofErr w:type="spellStart"/>
+      <w:r>
+        <w:t>is</w:t>
+      </w:r>
+      <w:proofErr w:type="spellEnd"/>
+      <w:r>
+        <w:t xml:space="preserve"> a </w:t>
+      </w:r>
+      <w:proofErr w:type="spellStart"/>
+      <w:r>
+        <w:t>set</w:t>
+      </w:r>
+      <w:proofErr w:type="spellEnd"/>
+      <w:r>
+        <w:t xml:space="preserve"> </w:t>
+      </w:r>
+      <w:proofErr w:type="spellStart"/>
+      <w:r>
+        <w:t>of</w:t>
+      </w:r>
+      <w:proofErr w:type="spellEnd"/>
+      <w:r>
+        <w:t xml:space="preserve"> hardware-</w:t>
+      </w:r>
+      <w:proofErr w:type="spellStart"/>
+      <w:r>
+        <w:t>based</w:t>
+      </w:r>
+      <w:proofErr w:type="spellEnd"/>
+      <w:r>
+        <w:t xml:space="preserve"> </w:t>
+      </w:r>
+      <w:proofErr w:type="spellStart"/>
+      <w:r>
+        <w:t>security</w:t>
+      </w:r>
+      <w:proofErr w:type="spellEnd"/>
+      <w:r>
+        <w:t xml:space="preserve"> </w:t>
+      </w:r>
+      <w:proofErr w:type="spellStart"/>
+      <w:r>
+        <w:t>features</w:t>
+      </w:r>
+      <w:proofErr w:type="spellEnd"/>
+      <w:r>
+        <w:t xml:space="preserve"> </w:t>
+      </w:r>
+      <w:proofErr w:type="spellStart"/>
+      <w:r>
+        <w:t>that</w:t>
+      </w:r>
+      <w:proofErr w:type="spellEnd"/>
+      <w:r>
+        <w:t xml:space="preserve"> </w:t>
+      </w:r>
+      <w:proofErr w:type="spellStart"/>
+      <w:r>
+        <w:t>create</w:t>
+      </w:r>
+      <w:proofErr w:type="spellEnd"/>
+      <w:r>
+        <w:t xml:space="preserve"> </w:t>
+      </w:r>
+      <w:proofErr w:type="spellStart"/>
+      <w:r>
+        <w:t>isolated</w:t>
+      </w:r>
+      <w:proofErr w:type="spellEnd"/>
+      <w:r>
+        <w:t xml:space="preserve"> </w:t>
+      </w:r>
+      <w:proofErr w:type="spellStart"/>
+      <w:r>
+        <w:t>execution</w:t>
+      </w:r>
+      <w:proofErr w:type="spellEnd"/>
+      <w:r>
+        <w:t xml:space="preserve"> </w:t>
+      </w:r>
+      <w:proofErr w:type="spellStart"/>
+      <w:r>
+        <w:t>environments</w:t>
+      </w:r>
+      <w:proofErr w:type="spellEnd"/>
+      <w:r>
+        <w:t xml:space="preserve">, </w:t>
+      </w:r>
+      <w:proofErr w:type="spellStart"/>
+      <w:r>
+        <w:t>known</w:t>
+      </w:r>
+      <w:proofErr w:type="spellEnd"/>
+      <w:r>
+        <w:t xml:space="preserve"> </w:t>
+      </w:r>
+      <w:proofErr w:type="spellStart"/>
+      <w:r>
+        <w:t>as</w:t>
+      </w:r>
+      <w:proofErr w:type="spellEnd"/>
+      <w:r>
+        <w:t xml:space="preserve"> </w:t>
+      </w:r>
+      <w:proofErr w:type="spellStart"/>
+      <w:r>
+        <w:t>enclaves</w:t>
+      </w:r>
+      <w:proofErr w:type="spellEnd"/>
+      <w:r>
+        <w:t xml:space="preserve"> [1]</w:t>
+      </w:r>
+      <w:r>
+        <w:t>.</w:t>
+      </w:r>
+      <w:r>
+        <w:t xml:space="preserve"> </w:t>
+      </w:r>
+    </w:p>
+    <w:p>
+      <w:pPr>
+        <w:pStyle w:val="KeinLeerraum"/>
+      </w:pPr>
+      <w:r>
+        <w:t>[</w:t>
+      </w:r>
+      <w:proofErr w:type="spellStart"/>
+      <w:r>
+        <w:t>Enclaves</w:t>
+      </w:r>
+      <w:proofErr w:type="spellEnd"/>
+      <w:r>
+        <w:t xml:space="preserve"> </w:t>
+      </w:r>
+      <w:proofErr w:type="spellStart"/>
+      <w:r>
+        <w:t>are</w:t>
+      </w:r>
+      <w:proofErr w:type="spellEnd"/>
+      <w:r>
+        <w:t xml:space="preserve"> </w:t>
+      </w:r>
+      <w:proofErr w:type="spellStart"/>
+      <w:r>
+        <w:t>secure</w:t>
+      </w:r>
+      <w:proofErr w:type="spellEnd"/>
+      <w:r>
+        <w:t xml:space="preserve"> </w:t>
+      </w:r>
+      <w:proofErr w:type="spellStart"/>
+      <w:r>
+        <w:t>areas</w:t>
+      </w:r>
+      <w:proofErr w:type="spellEnd"/>
+      <w:r>
+        <w:t xml:space="preserve"> </w:t>
+      </w:r>
+      <w:proofErr w:type="spellStart"/>
+      <w:r>
+        <w:t>of</w:t>
+      </w:r>
+      <w:proofErr w:type="spellEnd"/>
+      <w:r>
+        <w:t xml:space="preserve"> </w:t>
+      </w:r>
+      <w:proofErr w:type="spellStart"/>
+      <w:r>
+        <w:t>memory</w:t>
+      </w:r>
+      <w:proofErr w:type="spellEnd"/>
+      <w:r>
+        <w:t xml:space="preserve"> </w:t>
+      </w:r>
+      <w:proofErr w:type="spellStart"/>
+      <w:r>
+        <w:t>where</w:t>
+      </w:r>
+      <w:proofErr w:type="spellEnd"/>
+      <w:r>
+        <w:t xml:space="preserve"> sensitive </w:t>
+      </w:r>
+      <w:proofErr w:type="spellStart"/>
+      <w:r>
+        <w:t>data</w:t>
+      </w:r>
+      <w:proofErr w:type="spellEnd"/>
+      <w:r>
+        <w:t xml:space="preserve"> and code </w:t>
+      </w:r>
+      <w:proofErr w:type="spellStart"/>
+      <w:r>
+        <w:t>can</w:t>
+      </w:r>
+      <w:proofErr w:type="spellEnd"/>
+      <w:r>
+        <w:t xml:space="preserve"> </w:t>
+      </w:r>
+      <w:proofErr w:type="spellStart"/>
+      <w:r>
+        <w:t>be</w:t>
+      </w:r>
+      <w:proofErr w:type="spellEnd"/>
+      <w:r>
+        <w:t xml:space="preserve"> </w:t>
+      </w:r>
+      <w:proofErr w:type="spellStart"/>
+      <w:r>
+        <w:t>executed</w:t>
+      </w:r>
+      <w:proofErr w:type="spellEnd"/>
+      <w:r>
+        <w:t xml:space="preserve"> and </w:t>
+      </w:r>
+      <w:proofErr w:type="spellStart"/>
+      <w:r>
+        <w:t>stored</w:t>
+      </w:r>
+      <w:proofErr w:type="spellEnd"/>
+      <w:r>
+        <w:t xml:space="preserve"> in </w:t>
+      </w:r>
+      <w:proofErr w:type="spellStart"/>
+      <w:r>
+        <w:t>isolation</w:t>
+      </w:r>
+      <w:proofErr w:type="spellEnd"/>
+      <w:r>
+        <w:t xml:space="preserve"> </w:t>
+      </w:r>
+      <w:proofErr w:type="spellStart"/>
+      <w:r>
+        <w:t>from</w:t>
+      </w:r>
+      <w:proofErr w:type="spellEnd"/>
+      <w:r>
+        <w:t xml:space="preserve"> </w:t>
+      </w:r>
+      <w:proofErr w:type="spellStart"/>
+      <w:r>
+        <w:t>the</w:t>
+      </w:r>
+      <w:proofErr w:type="spellEnd"/>
+      <w:r>
+        <w:t xml:space="preserve"> </w:t>
+      </w:r>
+      <w:proofErr w:type="spellStart"/>
+      <w:r>
+        <w:t>rest</w:t>
+      </w:r>
+      <w:proofErr w:type="spellEnd"/>
+      <w:r>
+        <w:t xml:space="preserve"> </w:t>
+      </w:r>
+      <w:proofErr w:type="spellStart"/>
+      <w:r>
+        <w:t>of</w:t>
+      </w:r>
+      <w:proofErr w:type="spellEnd"/>
+      <w:r>
+        <w:t xml:space="preserve"> </w:t>
+      </w:r>
+      <w:proofErr w:type="spellStart"/>
+      <w:r>
+        <w:t>the</w:t>
+      </w:r>
+      <w:proofErr w:type="spellEnd"/>
+      <w:r>
+        <w:t xml:space="preserve"> </w:t>
+      </w:r>
+      <w:proofErr w:type="spellStart"/>
+      <w:r>
+        <w:t>system</w:t>
+      </w:r>
+      <w:proofErr w:type="spellEnd"/>
+      <w:r>
+        <w:t>.</w:t>
+      </w:r>
+      <w:r>
+        <w:t>]</w:t>
+      </w:r>
+      <w:r>
+        <w:t xml:space="preserve"> </w:t>
+      </w:r>
+    </w:p>
+    <w:p>
+      <w:pPr>
+        <w:pStyle w:val="KeinLeerraum"/>
+      </w:pPr>
+      <w:r>
+        <w:t xml:space="preserve">These </w:t>
+      </w:r>
+      <w:proofErr w:type="spellStart"/>
+      <w:r>
+        <w:t>enclaves</w:t>
+      </w:r>
+      <w:proofErr w:type="spellEnd"/>
+      <w:r>
+        <w:t xml:space="preserve"> </w:t>
+      </w:r>
+      <w:proofErr w:type="spellStart"/>
+      <w:r>
+        <w:t>are</w:t>
+      </w:r>
+      <w:proofErr w:type="spellEnd"/>
+      <w:r>
+        <w:t xml:space="preserve"> </w:t>
+      </w:r>
+      <w:proofErr w:type="spellStart"/>
+      <w:r>
+        <w:t>designed</w:t>
+      </w:r>
+      <w:proofErr w:type="spellEnd"/>
+      <w:r>
+        <w:t xml:space="preserve"> </w:t>
+      </w:r>
+      <w:proofErr w:type="spellStart"/>
+      <w:r>
+        <w:t>to</w:t>
+      </w:r>
+      <w:proofErr w:type="spellEnd"/>
+      <w:r>
+        <w:t xml:space="preserve"> </w:t>
+      </w:r>
+      <w:proofErr w:type="spellStart"/>
+      <w:r>
+        <w:t>protect</w:t>
+      </w:r>
+      <w:proofErr w:type="spellEnd"/>
+      <w:r>
+        <w:t xml:space="preserve"> sensitive </w:t>
+      </w:r>
+      <w:proofErr w:type="spellStart"/>
+      <w:r>
+        <w:t>data</w:t>
+      </w:r>
+      <w:proofErr w:type="spellEnd"/>
+      <w:r>
+        <w:t xml:space="preserve"> and code </w:t>
+      </w:r>
+      <w:proofErr w:type="spellStart"/>
+      <w:r>
+        <w:t>from</w:t>
+      </w:r>
+      <w:proofErr w:type="spellEnd"/>
+      <w:r>
+        <w:t xml:space="preserve"> </w:t>
+      </w:r>
+      <w:proofErr w:type="spellStart"/>
+      <w:r>
+        <w:t>being</w:t>
+      </w:r>
+      <w:proofErr w:type="spellEnd"/>
+      <w:r>
+        <w:t xml:space="preserve"> </w:t>
+      </w:r>
+      <w:proofErr w:type="spellStart"/>
+      <w:r>
+        <w:t>accessed</w:t>
+      </w:r>
+      <w:proofErr w:type="spellEnd"/>
+      <w:r>
+        <w:t xml:space="preserve"> </w:t>
+      </w:r>
+      <w:proofErr w:type="spellStart"/>
+      <w:r>
+        <w:t>or</w:t>
+      </w:r>
+      <w:proofErr w:type="spellEnd"/>
+      <w:r>
+        <w:t xml:space="preserve"> </w:t>
+      </w:r>
+      <w:proofErr w:type="spellStart"/>
+      <w:r>
+        <w:t>modified</w:t>
+      </w:r>
+      <w:proofErr w:type="spellEnd"/>
+      <w:r>
+        <w:t xml:space="preserve"> </w:t>
+      </w:r>
+      <w:proofErr w:type="spellStart"/>
+      <w:r>
+        <w:t>by</w:t>
+      </w:r>
+      <w:proofErr w:type="spellEnd"/>
+      <w:r>
+        <w:t xml:space="preserve"> </w:t>
+      </w:r>
+      <w:proofErr w:type="spellStart"/>
+      <w:r>
+        <w:t>unauthorized</w:t>
+      </w:r>
+      <w:proofErr w:type="spellEnd"/>
+      <w:r>
+        <w:t xml:space="preserve"> </w:t>
+      </w:r>
+      <w:proofErr w:type="spellStart"/>
+      <w:r>
+        <w:t>parties</w:t>
+      </w:r>
+      <w:proofErr w:type="spellEnd"/>
+      <w:r>
+        <w:t xml:space="preserve">, </w:t>
+      </w:r>
+      <w:proofErr w:type="spellStart"/>
+      <w:r>
+        <w:t>even</w:t>
+      </w:r>
+      <w:proofErr w:type="spellEnd"/>
+      <w:r>
+        <w:t xml:space="preserve"> </w:t>
+      </w:r>
+      <w:proofErr w:type="spellStart"/>
+      <w:r>
+        <w:t>if</w:t>
+      </w:r>
+      <w:proofErr w:type="spellEnd"/>
+      <w:r>
+        <w:t xml:space="preserve"> </w:t>
+      </w:r>
+      <w:proofErr w:type="spellStart"/>
+      <w:r>
+        <w:t>the</w:t>
+      </w:r>
+      <w:proofErr w:type="spellEnd"/>
+      <w:r>
+        <w:t xml:space="preserve"> </w:t>
+      </w:r>
+      <w:proofErr w:type="spellStart"/>
+      <w:r>
+        <w:t>operating</w:t>
+      </w:r>
+      <w:proofErr w:type="spellEnd"/>
+      <w:r>
+        <w:t xml:space="preserve"> </w:t>
+      </w:r>
+      <w:proofErr w:type="spellStart"/>
+      <w:r>
+        <w:t>system</w:t>
+      </w:r>
+      <w:proofErr w:type="spellEnd"/>
+      <w:r>
+        <w:t xml:space="preserve"> </w:t>
+      </w:r>
+      <w:proofErr w:type="spellStart"/>
+      <w:r>
+        <w:t>is</w:t>
+      </w:r>
+      <w:proofErr w:type="spellEnd"/>
+      <w:r>
+        <w:t xml:space="preserve"> </w:t>
+      </w:r>
+      <w:proofErr w:type="spellStart"/>
+      <w:r>
+        <w:t>compromised</w:t>
+      </w:r>
+      <w:proofErr w:type="spellEnd"/>
+      <w:r>
+        <w:t xml:space="preserve">. SGX </w:t>
+      </w:r>
+      <w:proofErr w:type="spellStart"/>
+      <w:r>
+        <w:t>provides</w:t>
+      </w:r>
+      <w:proofErr w:type="spellEnd"/>
+      <w:r>
+        <w:t xml:space="preserve"> a robust </w:t>
+      </w:r>
+      <w:proofErr w:type="spellStart"/>
+      <w:r>
+        <w:t>mechanism</w:t>
+      </w:r>
+      <w:proofErr w:type="spellEnd"/>
+      <w:r>
+        <w:t xml:space="preserve"> </w:t>
+      </w:r>
+      <w:proofErr w:type="spellStart"/>
+      <w:r>
+        <w:t>for</w:t>
+      </w:r>
+      <w:proofErr w:type="spellEnd"/>
+      <w:r>
+        <w:t xml:space="preserve"> </w:t>
+      </w:r>
+      <w:proofErr w:type="spellStart"/>
+      <w:r>
+        <w:t>ensuring</w:t>
+      </w:r>
+      <w:proofErr w:type="spellEnd"/>
+      <w:r>
+        <w:t xml:space="preserve"> </w:t>
+      </w:r>
+      <w:proofErr w:type="spellStart"/>
+      <w:r>
+        <w:t>the</w:t>
+      </w:r>
+      <w:proofErr w:type="spellEnd"/>
+      <w:r>
+        <w:t xml:space="preserve"> </w:t>
+      </w:r>
+      <w:proofErr w:type="spellStart"/>
+      <w:r>
+        <w:t>confidentiality</w:t>
+      </w:r>
+      <w:proofErr w:type="spellEnd"/>
+      <w:r>
+        <w:t xml:space="preserve"> and </w:t>
+      </w:r>
+      <w:proofErr w:type="spellStart"/>
+      <w:r>
+        <w:t>integrity</w:t>
+      </w:r>
+      <w:proofErr w:type="spellEnd"/>
+      <w:r>
+        <w:t xml:space="preserve"> </w:t>
+      </w:r>
+      <w:proofErr w:type="spellStart"/>
+      <w:r>
+        <w:t>of</w:t>
+      </w:r>
+      <w:proofErr w:type="spellEnd"/>
+      <w:r>
+        <w:t xml:space="preserve"> </w:t>
+      </w:r>
+      <w:proofErr w:type="spellStart"/>
+      <w:r>
+        <w:t>data</w:t>
+      </w:r>
+      <w:proofErr w:type="spellEnd"/>
+      <w:r>
+        <w:t xml:space="preserve"> </w:t>
+      </w:r>
+      <w:proofErr w:type="spellStart"/>
+      <w:r>
+        <w:t>processed</w:t>
+      </w:r>
+      <w:proofErr w:type="spellEnd"/>
+      <w:r>
+        <w:t xml:space="preserve"> in </w:t>
+      </w:r>
+      <w:proofErr w:type="spellStart"/>
+      <w:r>
+        <w:t>the</w:t>
+      </w:r>
+      <w:proofErr w:type="spellEnd"/>
+      <w:r>
+        <w:t xml:space="preserve"> </w:t>
+      </w:r>
+      <w:proofErr w:type="spellStart"/>
+      <w:r>
+        <w:t>cloud</w:t>
+      </w:r>
+      <w:proofErr w:type="spellEnd"/>
+      <w:r>
+        <w:t>.</w:t>
+      </w:r>
+    </w:p>
+    <w:p>
+      <w:pPr>
+        <w:pStyle w:val="KeinLeerraum"/>
+      </w:pPr>
+      <w:proofErr w:type="spellStart"/>
+      <w:r>
+        <w:t>Despite</w:t>
+      </w:r>
+      <w:proofErr w:type="spellEnd"/>
+      <w:r>
+        <w:t xml:space="preserve"> </w:t>
+      </w:r>
+      <w:proofErr w:type="spellStart"/>
+      <w:r>
+        <w:t>its</w:t>
+      </w:r>
+      <w:proofErr w:type="spellEnd"/>
+      <w:r>
+        <w:t xml:space="preserve"> </w:t>
+      </w:r>
+      <w:proofErr w:type="spellStart"/>
+      <w:r>
+        <w:t>strengths</w:t>
+      </w:r>
+      <w:proofErr w:type="spellEnd"/>
+      <w:r>
+        <w:t xml:space="preserve">, Intel SGX </w:t>
+      </w:r>
+      <w:r>
+        <w:t xml:space="preserve">still </w:t>
+      </w:r>
+      <w:proofErr w:type="spellStart"/>
+      <w:r>
+        <w:t>has</w:t>
+      </w:r>
+      <w:proofErr w:type="spellEnd"/>
+      <w:r>
+        <w:t xml:space="preserve"> </w:t>
+      </w:r>
+      <w:proofErr w:type="spellStart"/>
+      <w:r>
+        <w:t>its</w:t>
+      </w:r>
+      <w:proofErr w:type="spellEnd"/>
+      <w:r>
+        <w:t xml:space="preserve"> own</w:t>
+      </w:r>
+      <w:r>
+        <w:t xml:space="preserve"> </w:t>
+      </w:r>
+      <w:proofErr w:type="spellStart"/>
+      <w:r>
+        <w:t>vulnerabilities</w:t>
+      </w:r>
+      <w:proofErr w:type="spellEnd"/>
+      <w:r>
+        <w:t xml:space="preserve">. </w:t>
+      </w:r>
+      <w:r>
+        <w:t xml:space="preserve">The </w:t>
+      </w:r>
+      <w:proofErr w:type="spellStart"/>
+      <w:r>
+        <w:t>enclaves</w:t>
+      </w:r>
+      <w:proofErr w:type="spellEnd"/>
+      <w:r>
+        <w:t xml:space="preserve"> </w:t>
+      </w:r>
+      <w:proofErr w:type="spellStart"/>
+      <w:r>
+        <w:t>itself</w:t>
+      </w:r>
+      <w:proofErr w:type="spellEnd"/>
+      <w:r>
+        <w:t xml:space="preserve"> </w:t>
+      </w:r>
+      <w:proofErr w:type="spellStart"/>
+      <w:r>
+        <w:t>are</w:t>
+      </w:r>
+      <w:proofErr w:type="spellEnd"/>
+      <w:r>
+        <w:t xml:space="preserve"> in </w:t>
+      </w:r>
+      <w:proofErr w:type="spellStart"/>
+      <w:r>
+        <w:t>fact</w:t>
+      </w:r>
+      <w:proofErr w:type="spellEnd"/>
+      <w:r>
+        <w:t xml:space="preserve"> </w:t>
+      </w:r>
+      <w:proofErr w:type="spellStart"/>
+      <w:r>
+        <w:t>isolated</w:t>
+      </w:r>
+      <w:proofErr w:type="spellEnd"/>
+      <w:r>
+        <w:t xml:space="preserve"> </w:t>
+      </w:r>
+      <w:proofErr w:type="spellStart"/>
+      <w:r>
+        <w:t>from</w:t>
+      </w:r>
+      <w:proofErr w:type="spellEnd"/>
+      <w:r>
+        <w:t xml:space="preserve"> </w:t>
+      </w:r>
+      <w:proofErr w:type="spellStart"/>
+      <w:r>
+        <w:t>adversaries</w:t>
+      </w:r>
+      <w:proofErr w:type="spellEnd"/>
+      <w:r>
+        <w:t xml:space="preserve">, </w:t>
+      </w:r>
+      <w:proofErr w:type="spellStart"/>
+      <w:r>
+        <w:t>however</w:t>
+      </w:r>
+      <w:proofErr w:type="spellEnd"/>
+      <w:r>
+        <w:t xml:space="preserve"> </w:t>
+      </w:r>
+      <w:proofErr w:type="spellStart"/>
+      <w:r>
+        <w:t>the</w:t>
+      </w:r>
+      <w:proofErr w:type="spellEnd"/>
+      <w:r>
+        <w:t xml:space="preserve"> </w:t>
+      </w:r>
+      <w:proofErr w:type="spellStart"/>
+      <w:r>
+        <w:t>relaiability</w:t>
+      </w:r>
+      <w:proofErr w:type="spellEnd"/>
+      <w:r>
+        <w:t xml:space="preserve"> on </w:t>
+      </w:r>
+      <w:proofErr w:type="spellStart"/>
+      <w:r>
+        <w:t>the</w:t>
+      </w:r>
+      <w:proofErr w:type="spellEnd"/>
+      <w:r>
+        <w:t xml:space="preserve"> </w:t>
+      </w:r>
+      <w:proofErr w:type="spellStart"/>
+      <w:r>
+        <w:t>inputs</w:t>
+      </w:r>
+      <w:proofErr w:type="spellEnd"/>
+      <w:r>
+        <w:t xml:space="preserve"> </w:t>
+      </w:r>
+      <w:proofErr w:type="spellStart"/>
+      <w:r>
+        <w:t>can‘t</w:t>
+      </w:r>
+      <w:proofErr w:type="spellEnd"/>
+      <w:r>
+        <w:t xml:space="preserve"> </w:t>
+      </w:r>
+      <w:proofErr w:type="spellStart"/>
+      <w:r>
+        <w:t>be</w:t>
+      </w:r>
+      <w:proofErr w:type="spellEnd"/>
+      <w:r>
+        <w:t xml:space="preserve"> </w:t>
+      </w:r>
+      <w:proofErr w:type="spellStart"/>
+      <w:r>
+        <w:t>ensured</w:t>
+      </w:r>
+      <w:proofErr w:type="spellEnd"/>
+      <w:r>
+        <w:t xml:space="preserve"> </w:t>
+      </w:r>
+      <w:proofErr w:type="spellStart"/>
+      <w:r>
+        <w:t>without</w:t>
+      </w:r>
+      <w:proofErr w:type="spellEnd"/>
+      <w:r>
+        <w:t xml:space="preserve"> additional </w:t>
+      </w:r>
+      <w:proofErr w:type="spellStart"/>
+      <w:r>
+        <w:t>savety</w:t>
+      </w:r>
+      <w:proofErr w:type="spellEnd"/>
+      <w:r>
+        <w:t xml:space="preserve"> </w:t>
+      </w:r>
+      <w:proofErr w:type="spellStart"/>
+      <w:r>
+        <w:t>meassures</w:t>
+      </w:r>
+      <w:proofErr w:type="spellEnd"/>
+      <w:r>
+        <w:t xml:space="preserve">. </w:t>
+      </w:r>
+      <w:proofErr w:type="spellStart"/>
+      <w:r>
+        <w:t>Those</w:t>
+      </w:r>
+      <w:proofErr w:type="spellEnd"/>
+      <w:r>
+        <w:t xml:space="preserve"> </w:t>
+      </w:r>
+      <w:proofErr w:type="spellStart"/>
+      <w:r>
+        <w:t>attacks</w:t>
+      </w:r>
+      <w:proofErr w:type="spellEnd"/>
+      <w:r>
+        <w:t xml:space="preserve"> </w:t>
+      </w:r>
+      <w:proofErr w:type="spellStart"/>
+      <w:r>
+        <w:t>are</w:t>
+      </w:r>
+      <w:proofErr w:type="spellEnd"/>
+      <w:r>
+        <w:t xml:space="preserve"> </w:t>
+      </w:r>
+      <w:proofErr w:type="spellStart"/>
+      <w:r>
+        <w:t>labeled</w:t>
+      </w:r>
+      <w:proofErr w:type="spellEnd"/>
+      <w:r>
+        <w:t xml:space="preserve"> </w:t>
+      </w:r>
+      <w:proofErr w:type="spellStart"/>
+      <w:r>
+        <w:t>as</w:t>
+      </w:r>
+      <w:proofErr w:type="spellEnd"/>
+      <w:r>
+        <w:t xml:space="preserve"> </w:t>
+      </w:r>
+      <w:proofErr w:type="spellStart"/>
+      <w:r>
+        <w:t>rollback</w:t>
+      </w:r>
+      <w:proofErr w:type="spellEnd"/>
+      <w:r>
+        <w:t xml:space="preserve"> </w:t>
+      </w:r>
+      <w:proofErr w:type="spellStart"/>
+      <w:r>
+        <w:t>attacks</w:t>
+      </w:r>
+      <w:proofErr w:type="spellEnd"/>
+      <w:r>
+        <w:t xml:space="preserve">, </w:t>
+      </w:r>
+      <w:proofErr w:type="spellStart"/>
+      <w:r>
+        <w:t>where</w:t>
+      </w:r>
+      <w:proofErr w:type="spellEnd"/>
+      <w:r>
+        <w:t xml:space="preserve"> e.g. </w:t>
+      </w:r>
+      <w:proofErr w:type="spellStart"/>
+      <w:r>
+        <w:t>counters</w:t>
+      </w:r>
+      <w:proofErr w:type="spellEnd"/>
+      <w:r>
+        <w:t xml:space="preserve"> </w:t>
+      </w:r>
+      <w:proofErr w:type="spellStart"/>
+      <w:r>
+        <w:t>for</w:t>
+      </w:r>
+      <w:proofErr w:type="spellEnd"/>
+      <w:r>
+        <w:t xml:space="preserve"> </w:t>
+      </w:r>
+      <w:proofErr w:type="spellStart"/>
+      <w:r>
+        <w:t>passwort</w:t>
+      </w:r>
+      <w:proofErr w:type="spellEnd"/>
+      <w:r>
+        <w:t xml:space="preserve"> </w:t>
+      </w:r>
+      <w:proofErr w:type="spellStart"/>
+      <w:r>
+        <w:t>attempts</w:t>
+      </w:r>
+      <w:proofErr w:type="spellEnd"/>
+      <w:r>
+        <w:t xml:space="preserve"> </w:t>
+      </w:r>
+      <w:proofErr w:type="spellStart"/>
+      <w:r>
+        <w:t>can</w:t>
+      </w:r>
+      <w:proofErr w:type="spellEnd"/>
+      <w:r>
+        <w:t xml:space="preserve"> </w:t>
+      </w:r>
+      <w:proofErr w:type="spellStart"/>
+      <w:r>
+        <w:t>be</w:t>
+      </w:r>
+      <w:proofErr w:type="spellEnd"/>
+      <w:r>
+        <w:t xml:space="preserve"> </w:t>
+      </w:r>
+      <w:proofErr w:type="spellStart"/>
+      <w:r>
+        <w:t>reset</w:t>
+      </w:r>
+      <w:proofErr w:type="spellEnd"/>
+      <w:r>
+        <w:t xml:space="preserve"> </w:t>
+      </w:r>
+      <w:proofErr w:type="spellStart"/>
+      <w:r>
+        <w:t>to</w:t>
+      </w:r>
+      <w:proofErr w:type="spellEnd"/>
+      <w:r>
+        <w:t xml:space="preserve"> </w:t>
+      </w:r>
+      <w:proofErr w:type="spellStart"/>
+      <w:r>
+        <w:t>gain</w:t>
+      </w:r>
+      <w:proofErr w:type="spellEnd"/>
+      <w:r>
+        <w:t xml:space="preserve"> </w:t>
+      </w:r>
+      <w:proofErr w:type="spellStart"/>
+      <w:r>
+        <w:t>unlimited</w:t>
+      </w:r>
+      <w:proofErr w:type="spellEnd"/>
+      <w:r>
+        <w:t xml:space="preserve"> </w:t>
+      </w:r>
+      <w:proofErr w:type="spellStart"/>
+      <w:r>
+        <w:t>tries</w:t>
+      </w:r>
+      <w:proofErr w:type="spellEnd"/>
+      <w:r>
+        <w:t xml:space="preserve"> [2]. </w:t>
+      </w:r>
+    </w:p>
+    <w:p>
+      <w:pPr>
+        <w:pStyle w:val="KeinLeerraum"/>
+      </w:pPr>
+      <w:proofErr w:type="spellStart"/>
+      <w:r>
+        <w:t>It</w:t>
+      </w:r>
+      <w:proofErr w:type="spellEnd"/>
+      <w:r>
+        <w:t xml:space="preserve"> </w:t>
+      </w:r>
+      <w:proofErr w:type="spellStart"/>
+      <w:r>
+        <w:t>is</w:t>
+      </w:r>
+      <w:proofErr w:type="spellEnd"/>
+      <w:r>
+        <w:t xml:space="preserve"> </w:t>
+      </w:r>
+      <w:proofErr w:type="spellStart"/>
+      <w:r>
+        <w:t>susceptible</w:t>
+      </w:r>
+      <w:proofErr w:type="spellEnd"/>
+      <w:r>
+        <w:t xml:space="preserve"> </w:t>
+      </w:r>
+      <w:proofErr w:type="spellStart"/>
+      <w:r>
+        <w:t>to</w:t>
+      </w:r>
+      <w:proofErr w:type="spellEnd"/>
+      <w:r>
+        <w:t xml:space="preserve"> rollback-  and </w:t>
+      </w:r>
+      <w:proofErr w:type="spellStart"/>
+      <w:r>
+        <w:t>forking</w:t>
+      </w:r>
+      <w:proofErr w:type="spellEnd"/>
+      <w:r>
+        <w:t xml:space="preserve"> </w:t>
+      </w:r>
+      <w:proofErr w:type="spellStart"/>
+      <w:r>
+        <w:t>attacks</w:t>
+      </w:r>
+      <w:proofErr w:type="spellEnd"/>
+      <w:r>
+        <w:t xml:space="preserve">. </w:t>
+      </w:r>
+      <w:proofErr w:type="spellStart"/>
+      <w:r>
+        <w:t>Those</w:t>
+      </w:r>
+      <w:proofErr w:type="spellEnd"/>
+      <w:r>
+        <w:t xml:space="preserve"> </w:t>
+      </w:r>
+      <w:proofErr w:type="spellStart"/>
+      <w:r>
+        <w:t>attack</w:t>
+      </w:r>
+      <w:proofErr w:type="spellEnd"/>
+      <w:r>
+        <w:t xml:space="preserve"> </w:t>
+      </w:r>
+      <w:proofErr w:type="spellStart"/>
+      <w:r>
+        <w:t>work</w:t>
+      </w:r>
+      <w:proofErr w:type="spellEnd"/>
+      <w:r>
+        <w:t xml:space="preserve"> </w:t>
+      </w:r>
+      <w:proofErr w:type="spellStart"/>
+      <w:r>
+        <w:t>best</w:t>
+      </w:r>
+      <w:proofErr w:type="spellEnd"/>
+      <w:r>
+        <w:t xml:space="preserve"> in </w:t>
+      </w:r>
+      <w:proofErr w:type="spellStart"/>
+      <w:r>
+        <w:t>applications</w:t>
+      </w:r>
+      <w:proofErr w:type="spellEnd"/>
+      <w:r>
+        <w:t xml:space="preserve"> like digital </w:t>
+      </w:r>
+      <w:proofErr w:type="spellStart"/>
+      <w:r>
+        <w:t>payment</w:t>
+      </w:r>
+      <w:proofErr w:type="spellEnd"/>
+      <w:r>
+        <w:t xml:space="preserve"> and </w:t>
+      </w:r>
+      <w:proofErr w:type="spellStart"/>
+      <w:r>
+        <w:t>passwort</w:t>
+      </w:r>
+      <w:proofErr w:type="spellEnd"/>
+      <w:r>
+        <w:t xml:space="preserve"> </w:t>
+      </w:r>
+      <w:proofErr w:type="spellStart"/>
+      <w:r>
+        <w:t>protection</w:t>
+      </w:r>
+      <w:proofErr w:type="spellEnd"/>
+      <w:r>
+        <w:t xml:space="preserve">. </w:t>
+      </w:r>
+    </w:p>
+    <w:p>
+      <w:pPr>
+        <w:pStyle w:val="KeinLeerraum"/>
+      </w:pPr>
+      <w:r>
+        <w:t>Roll</w:t>
+      </w:r>
+    </w:p>
+    <w:p>
+      <w:pPr>
+        <w:pStyle w:val="KeinLeerraum"/>
+      </w:pPr>
+      <w:proofErr w:type="spellStart"/>
+      <w:r>
+        <w:t>F</w:t>
+      </w:r>
+      <w:r>
+        <w:t>orking</w:t>
+      </w:r>
+      <w:proofErr w:type="spellEnd"/>
+      <w:r>
+        <w:t xml:space="preserve"> </w:t>
+      </w:r>
+      <w:proofErr w:type="spellStart"/>
+      <w:r>
+        <w:t>attacks</w:t>
+      </w:r>
+      <w:proofErr w:type="spellEnd"/>
+      <w:r>
+        <w:t xml:space="preserve"> </w:t>
+      </w:r>
+      <w:proofErr w:type="spellStart"/>
+      <w:r>
+        <w:t>have</w:t>
+      </w:r>
+      <w:proofErr w:type="spellEnd"/>
+      <w:r>
+        <w:t xml:space="preserve"> </w:t>
+      </w:r>
+      <w:proofErr w:type="spellStart"/>
+      <w:r>
+        <w:t>emerged</w:t>
+      </w:r>
+      <w:proofErr w:type="spellEnd"/>
+      <w:r>
+        <w:t xml:space="preserve"> </w:t>
+      </w:r>
+      <w:proofErr w:type="spellStart"/>
+      <w:r>
+        <w:t>as</w:t>
+      </w:r>
+      <w:proofErr w:type="spellEnd"/>
+      <w:r>
+        <w:t xml:space="preserve"> a </w:t>
+      </w:r>
+      <w:proofErr w:type="spellStart"/>
+      <w:r>
+        <w:t>significant</w:t>
+      </w:r>
+      <w:proofErr w:type="spellEnd"/>
+      <w:r>
+        <w:t xml:space="preserve"> </w:t>
+      </w:r>
+      <w:proofErr w:type="spellStart"/>
+      <w:r>
+        <w:t>concern</w:t>
+      </w:r>
+      <w:proofErr w:type="spellEnd"/>
+      <w:r>
+        <w:t xml:space="preserve">. </w:t>
+      </w:r>
+      <w:r>
+        <w:t xml:space="preserve">These </w:t>
+      </w:r>
+      <w:proofErr w:type="spellStart"/>
+      <w:r>
+        <w:t>attacks</w:t>
+      </w:r>
+      <w:proofErr w:type="spellEnd"/>
+      <w:r>
+        <w:t xml:space="preserve"> </w:t>
+      </w:r>
+      <w:proofErr w:type="spellStart"/>
+      <w:r>
+        <w:t>exploit</w:t>
+      </w:r>
+      <w:proofErr w:type="spellEnd"/>
+      <w:r>
+        <w:t xml:space="preserve"> </w:t>
+      </w:r>
+      <w:proofErr w:type="spellStart"/>
+      <w:r>
+        <w:t>the</w:t>
+      </w:r>
+      <w:proofErr w:type="spellEnd"/>
+      <w:r>
+        <w:t xml:space="preserve"> </w:t>
+      </w:r>
+      <w:proofErr w:type="spellStart"/>
+      <w:r>
+        <w:t>fact</w:t>
+      </w:r>
+      <w:proofErr w:type="spellEnd"/>
+      <w:r>
+        <w:t xml:space="preserve"> </w:t>
+      </w:r>
+      <w:proofErr w:type="spellStart"/>
+      <w:r>
+        <w:t>that</w:t>
+      </w:r>
+      <w:proofErr w:type="spellEnd"/>
+      <w:r>
+        <w:t xml:space="preserve"> </w:t>
       </w:r>
     </w:p>
     <w:p>
@@ -172,126 +2313,286 @@
           <w:lang w:val="en-GB"/>
         </w:rPr>
       </w:pPr>
-      <w:r>
-        <w:rPr>
-          <w:lang w:val="en-GB"/>
-        </w:rPr>
-        <w:t>Cloud security involves a diverse range of practices, technologies, and policies aimed at protecting data, applications, and services distributed across cloud environments.</w:t>
-      </w:r>
-      <w:r>
-        <w:rPr>
-          <w:lang w:val="en-GB"/>
-        </w:rPr>
-        <w:t xml:space="preserve"> The baseline of protection is realized by implementing </w:t>
-      </w:r>
-      <w:r>
-        <w:rPr>
-          <w:lang w:val="en-GB"/>
-        </w:rPr>
-        <w:t>firewalls and encryption</w:t>
-      </w:r>
-      <w:r>
-        <w:rPr>
-          <w:lang w:val="en-GB"/>
-        </w:rPr>
-        <w:t xml:space="preserve">, however the </w:t>
-      </w:r>
-      <w:r>
-        <w:rPr>
-          <w:lang w:val="en-GB"/>
-        </w:rPr>
-        <w:t>sophisticated</w:t>
-      </w:r>
-      <w:r>
-        <w:rPr>
-          <w:lang w:val="en-GB"/>
-        </w:rPr>
-        <w:t xml:space="preserve"> and evolving nature of cyber threads manages to </w:t>
-      </w:r>
-      <w:r>
-        <w:rPr>
-          <w:lang w:val="en-GB"/>
-        </w:rPr>
-        <w:t xml:space="preserve">outrun the savety measures thease solutions deliver. This calls for </w:t>
-      </w:r>
-      <w:r>
-        <w:rPr>
-          <w:lang w:val="en-GB"/>
-        </w:rPr>
-        <w:t>advanced security solutions that can safeguard data even in potentially compromised environments.</w:t>
-      </w:r>
-      <w:r>
-        <w:rPr>
-          <w:lang w:val="en-GB"/>
-        </w:rPr>
-        <w:t xml:space="preserve"> </w:t>
-      </w:r>
-    </w:p>
-    <w:p>
-      <w:pPr>
-        <w:pStyle w:val="KeinLeerraum"/>
-        <w:rPr>
-          <w:lang w:val="en-GB"/>
-        </w:rPr>
-      </w:pPr>
-      <w:r>
-        <w:rPr>
-          <w:lang w:val="en-GB"/>
-        </w:rPr>
-        <w:t xml:space="preserve">Intel </w:t>
-      </w:r>
-      <w:r>
-        <w:rPr>
-          <w:lang w:val="en-GB"/>
-        </w:rPr>
-        <w:t>Software Guard Extensions (SGX)</w:t>
-      </w:r>
-      <w:r>
-        <w:rPr>
-          <w:lang w:val="en-GB"/>
-        </w:rPr>
-        <w:t xml:space="preserve"> is such an advanced security soution. </w:t>
-      </w:r>
-      <w:r>
-        <w:rPr>
-          <w:lang w:val="en-GB"/>
-        </w:rPr>
-        <w:t xml:space="preserve">Intel SGX is a set of hardware-based security features that create isolated execution environments, known as enclaves. </w:t>
-      </w:r>
-      <w:r>
-        <w:rPr>
-          <w:lang w:val="en-GB"/>
-        </w:rPr>
-        <w:t xml:space="preserve">[what are encalves]  </w:t>
-      </w:r>
-      <w:r>
-        <w:rPr>
-          <w:lang w:val="en-GB"/>
-        </w:rPr>
-        <w:t>These enclaves are designed to protect sensitive data and code from being accessed or modified by unauthorized parties, even if the operating system is compromised.</w:t>
-      </w:r>
-    </w:p>
-    <w:p>
-      <w:pPr>
-        <w:pStyle w:val="KeinLeerraum"/>
-        <w:rPr>
-          <w:lang w:val="en-GB"/>
-        </w:rPr>
-      </w:pPr>
-      <w:r>
-        <w:rPr>
-          <w:lang w:val="en-GB"/>
-        </w:rPr>
-        <w:t>SGX proviedes a robust mechanism for ensuring the confidentialiry and integrity of data processed in the cloud.</w:t>
-      </w:r>
-    </w:p>
-    <w:p>
-      <w:pPr>
-        <w:pStyle w:val="KeinLeerraum"/>
-        <w:rPr>
-          <w:lang w:val="en-GB"/>
-        </w:rPr>
-      </w:pPr>
+      <w:proofErr w:type="spellStart"/>
+      <w:r>
+        <w:t>Forking</w:t>
+      </w:r>
+      <w:proofErr w:type="spellEnd"/>
+      <w:r>
+        <w:t xml:space="preserve"> </w:t>
+      </w:r>
+      <w:proofErr w:type="spellStart"/>
+      <w:r>
+        <w:t>attacks</w:t>
+      </w:r>
+      <w:proofErr w:type="spellEnd"/>
+      <w:r>
+        <w:t xml:space="preserve"> </w:t>
+      </w:r>
+      <w:proofErr w:type="spellStart"/>
+      <w:r>
+        <w:t>exploit</w:t>
+      </w:r>
+      <w:proofErr w:type="spellEnd"/>
+      <w:r>
+        <w:t xml:space="preserve"> </w:t>
+      </w:r>
+      <w:proofErr w:type="spellStart"/>
+      <w:r>
+        <w:t>specific</w:t>
+      </w:r>
+      <w:proofErr w:type="spellEnd"/>
+      <w:r>
+        <w:t xml:space="preserve"> </w:t>
+      </w:r>
+      <w:proofErr w:type="spellStart"/>
+      <w:r>
+        <w:t>vulnerabilities</w:t>
+      </w:r>
+      <w:proofErr w:type="spellEnd"/>
+      <w:r>
+        <w:t xml:space="preserve"> </w:t>
+      </w:r>
+      <w:proofErr w:type="spellStart"/>
+      <w:r>
+        <w:t>within</w:t>
+      </w:r>
+      <w:proofErr w:type="spellEnd"/>
+      <w:r>
+        <w:t xml:space="preserve"> SGX </w:t>
+      </w:r>
+      <w:proofErr w:type="spellStart"/>
+      <w:r>
+        <w:t>to</w:t>
+      </w:r>
+      <w:proofErr w:type="spellEnd"/>
+      <w:r>
+        <w:t xml:space="preserve"> </w:t>
+      </w:r>
+      <w:proofErr w:type="spellStart"/>
+      <w:r>
+        <w:t>create</w:t>
+      </w:r>
+      <w:proofErr w:type="spellEnd"/>
+      <w:r>
+        <w:t xml:space="preserve"> multiple </w:t>
+      </w:r>
+      <w:proofErr w:type="spellStart"/>
+      <w:r>
+        <w:t>instances</w:t>
+      </w:r>
+      <w:proofErr w:type="spellEnd"/>
+      <w:r>
+        <w:t xml:space="preserve"> </w:t>
+      </w:r>
+      <w:proofErr w:type="spellStart"/>
+      <w:r>
+        <w:t>of</w:t>
+      </w:r>
+      <w:proofErr w:type="spellEnd"/>
+      <w:r>
+        <w:t xml:space="preserve"> an </w:t>
+      </w:r>
+      <w:proofErr w:type="spellStart"/>
+      <w:r>
+        <w:t>enclave</w:t>
+      </w:r>
+      <w:proofErr w:type="spellEnd"/>
+      <w:r>
+        <w:t xml:space="preserve">, </w:t>
+      </w:r>
+      <w:proofErr w:type="spellStart"/>
+      <w:r>
+        <w:t>potentially</w:t>
+      </w:r>
+      <w:proofErr w:type="spellEnd"/>
+      <w:r>
+        <w:t xml:space="preserve"> </w:t>
+      </w:r>
+      <w:proofErr w:type="spellStart"/>
+      <w:r>
+        <w:t>leading</w:t>
+      </w:r>
+      <w:proofErr w:type="spellEnd"/>
+      <w:r>
+        <w:t xml:space="preserve"> </w:t>
+      </w:r>
+      <w:proofErr w:type="spellStart"/>
+      <w:r>
+        <w:t>to</w:t>
+      </w:r>
+      <w:proofErr w:type="spellEnd"/>
+      <w:r>
+        <w:t xml:space="preserve"> </w:t>
+      </w:r>
+      <w:proofErr w:type="spellStart"/>
+      <w:r>
+        <w:t>unauthorized</w:t>
+      </w:r>
+      <w:proofErr w:type="spellEnd"/>
+      <w:r>
+        <w:t xml:space="preserve"> </w:t>
+      </w:r>
+      <w:proofErr w:type="spellStart"/>
+      <w:r>
+        <w:t>data</w:t>
+      </w:r>
+      <w:proofErr w:type="spellEnd"/>
+      <w:r>
+        <w:t xml:space="preserve"> </w:t>
+      </w:r>
+      <w:proofErr w:type="spellStart"/>
+      <w:r>
+        <w:t>access</w:t>
+      </w:r>
+      <w:proofErr w:type="spellEnd"/>
+      <w:r>
+        <w:t xml:space="preserve"> and </w:t>
+      </w:r>
+      <w:proofErr w:type="spellStart"/>
+      <w:r>
+        <w:t>manipulation</w:t>
+      </w:r>
+      <w:proofErr w:type="spellEnd"/>
+      <w:r>
+        <w:t xml:space="preserve">. Understanding </w:t>
+      </w:r>
+      <w:proofErr w:type="spellStart"/>
+      <w:r>
+        <w:t>these</w:t>
+      </w:r>
+      <w:proofErr w:type="spellEnd"/>
+      <w:r>
+        <w:t xml:space="preserve"> </w:t>
+      </w:r>
+      <w:proofErr w:type="spellStart"/>
+      <w:r>
+        <w:t>attacks</w:t>
+      </w:r>
+      <w:proofErr w:type="spellEnd"/>
+      <w:r>
+        <w:t xml:space="preserve"> and </w:t>
+      </w:r>
+      <w:proofErr w:type="spellStart"/>
+      <w:r>
+        <w:t>developing</w:t>
+      </w:r>
+      <w:proofErr w:type="spellEnd"/>
+      <w:r>
+        <w:t xml:space="preserve"> </w:t>
+      </w:r>
+      <w:proofErr w:type="spellStart"/>
+      <w:r>
+        <w:t>effective</w:t>
+      </w:r>
+      <w:proofErr w:type="spellEnd"/>
+      <w:r>
+        <w:t xml:space="preserve"> </w:t>
+      </w:r>
+      <w:proofErr w:type="spellStart"/>
+      <w:r>
+        <w:t>mitigation</w:t>
+      </w:r>
+      <w:proofErr w:type="spellEnd"/>
+      <w:r>
+        <w:t xml:space="preserve"> </w:t>
+      </w:r>
+      <w:proofErr w:type="spellStart"/>
+      <w:r>
+        <w:t>strategies</w:t>
+      </w:r>
+      <w:proofErr w:type="spellEnd"/>
+      <w:r>
+        <w:t xml:space="preserve"> </w:t>
+      </w:r>
+      <w:proofErr w:type="spellStart"/>
+      <w:r>
+        <w:t>is</w:t>
+      </w:r>
+      <w:proofErr w:type="spellEnd"/>
+      <w:r>
+        <w:t xml:space="preserve"> </w:t>
+      </w:r>
+      <w:proofErr w:type="spellStart"/>
+      <w:r>
+        <w:t>crucial</w:t>
+      </w:r>
+      <w:proofErr w:type="spellEnd"/>
+      <w:r>
+        <w:t xml:space="preserve"> </w:t>
+      </w:r>
+      <w:proofErr w:type="spellStart"/>
+      <w:r>
+        <w:t>for</w:t>
+      </w:r>
+      <w:proofErr w:type="spellEnd"/>
+      <w:r>
+        <w:t xml:space="preserve"> </w:t>
+      </w:r>
+      <w:proofErr w:type="spellStart"/>
+      <w:r>
+        <w:t>maintaining</w:t>
+      </w:r>
+      <w:proofErr w:type="spellEnd"/>
+      <w:r>
+        <w:t xml:space="preserve"> </w:t>
+      </w:r>
+      <w:proofErr w:type="spellStart"/>
+      <w:r>
+        <w:t>the</w:t>
+      </w:r>
+      <w:proofErr w:type="spellEnd"/>
+      <w:r>
+        <w:t xml:space="preserve"> </w:t>
+      </w:r>
+      <w:proofErr w:type="spellStart"/>
+      <w:r>
+        <w:t>security</w:t>
+      </w:r>
+      <w:proofErr w:type="spellEnd"/>
+      <w:r>
+        <w:t xml:space="preserve"> and </w:t>
+      </w:r>
+      <w:proofErr w:type="spellStart"/>
+      <w:r>
+        <w:t>trustworthiness</w:t>
+      </w:r>
+      <w:proofErr w:type="spellEnd"/>
+      <w:r>
+        <w:t xml:space="preserve"> </w:t>
+      </w:r>
+      <w:proofErr w:type="spellStart"/>
+      <w:r>
+        <w:t>of</w:t>
+      </w:r>
+      <w:proofErr w:type="spellEnd"/>
+      <w:r>
+        <w:t xml:space="preserve"> </w:t>
+      </w:r>
+      <w:proofErr w:type="spellStart"/>
+      <w:r>
+        <w:t>cloud-based</w:t>
+      </w:r>
+      <w:proofErr w:type="spellEnd"/>
+      <w:r>
+        <w:t xml:space="preserve"> </w:t>
+      </w:r>
+      <w:proofErr w:type="spellStart"/>
+      <w:r>
+        <w:t>applications</w:t>
+      </w:r>
+      <w:proofErr w:type="spellEnd"/>
+      <w:r>
+        <w:t xml:space="preserve"> </w:t>
+      </w:r>
+      <w:proofErr w:type="spellStart"/>
+      <w:r>
+        <w:t>relying</w:t>
+      </w:r>
+      <w:proofErr w:type="spellEnd"/>
+      <w:r>
+        <w:t xml:space="preserve"> on SGX.</w:t>
+      </w:r>
       <w:r>
         <w:rPr>
           <w:lang w:val="en-GB"/>

</xml_diff>